<commit_message>
TCS ION and Python (22/05/2020)
</commit_message>
<xml_diff>
--- a/22 MAY 2020.docx
+++ b/22 MAY 2020.docx
@@ -546,10 +546,10 @@
                   <v:path o:extrusionok="f" gradientshapeok="t" o:connecttype="rect"/>
                   <o:lock v:ext="edit" aspectratio="t"/>
                 </v:shapetype>
-                <v:shape id="_x0000_i1025" type="#_x0000_t75" style="width:495.75pt;height:268.5pt" o:ole="">
+                <v:shape id="_x0000_i1025" type="#_x0000_t75" style="width:495.75pt;height:235.5pt" o:ole="">
                   <v:imagedata r:id="rId5" o:title=""/>
                 </v:shape>
-                <o:OLEObject Type="Embed" ProgID="AcroExch.Document.11" ShapeID="_x0000_i1025" DrawAspect="Content" ObjectID="_1651672382" r:id="rId6"/>
+                <o:OLEObject Type="Embed" ProgID="AcroExch.Document.11" ShapeID="_x0000_i1025" DrawAspect="Content" ObjectID="_1651680395" r:id="rId6"/>
               </w:object>
             </w:r>
           </w:p>
@@ -573,8 +573,10 @@
             <w:r>
               <w:rPr>
                 <w:b/>
-                <w:sz w:val="24"/>
-                <w:szCs w:val="24"/>
+                <w:noProof/>
+                <w:sz w:val="24"/>
+                <w:szCs w:val="24"/>
+                <w:lang w:val="en-IN" w:eastAsia="en-IN"/>
               </w:rPr>
               <w:drawing>
                 <wp:inline distT="0" distB="0" distL="0" distR="0">
@@ -636,6 +638,33 @@
             <w:pPr>
               <w:rPr>
                 <w:b/>
+                <w:sz w:val="24"/>
+                <w:szCs w:val="24"/>
+              </w:rPr>
+            </w:pPr>
+          </w:p>
+          <w:p>
+            <w:pPr>
+              <w:rPr>
+                <w:b/>
+                <w:sz w:val="24"/>
+                <w:szCs w:val="24"/>
+              </w:rPr>
+            </w:pPr>
+          </w:p>
+          <w:p>
+            <w:pPr>
+              <w:rPr>
+                <w:b/>
+                <w:sz w:val="24"/>
+                <w:szCs w:val="24"/>
+              </w:rPr>
+            </w:pPr>
+          </w:p>
+          <w:p>
+            <w:pPr>
+              <w:rPr>
+                <w:b/>
                 <w:sz w:val="28"/>
                 <w:szCs w:val="28"/>
               </w:rPr>
@@ -1015,7 +1044,23 @@
                 <w:sz w:val="24"/>
                 <w:szCs w:val="24"/>
               </w:rPr>
-              <w:t>History and of Artificial Intelligence</w:t>
+              <w:t xml:space="preserve">History and </w:t>
+            </w:r>
+            <w:r>
+              <w:rPr>
+                <w:b/>
+                <w:sz w:val="24"/>
+                <w:szCs w:val="24"/>
+              </w:rPr>
+              <w:t xml:space="preserve">background </w:t>
+            </w:r>
+            <w:r>
+              <w:rPr>
+                <w:b/>
+                <w:sz w:val="24"/>
+                <w:szCs w:val="24"/>
+              </w:rPr>
+              <w:t>of Artificial Intelligence</w:t>
             </w:r>
           </w:p>
           <w:p>
@@ -1464,6 +1509,198 @@
                 <w:szCs w:val="24"/>
               </w:rPr>
               <w:t>Recommend the architecture of the desired agent.</w:t>
+            </w:r>
+          </w:p>
+          <w:p>
+            <w:pPr>
+              <w:ind w:left="1440"/>
+              <w:rPr>
+                <w:b/>
+                <w:sz w:val="24"/>
+                <w:szCs w:val="24"/>
+              </w:rPr>
+            </w:pPr>
+          </w:p>
+          <w:p>
+            <w:pPr>
+              <w:ind w:left="1440"/>
+              <w:rPr>
+                <w:b/>
+                <w:sz w:val="24"/>
+                <w:szCs w:val="24"/>
+              </w:rPr>
+            </w:pPr>
+          </w:p>
+          <w:p>
+            <w:pPr>
+              <w:ind w:left="1440"/>
+              <w:rPr>
+                <w:b/>
+                <w:sz w:val="24"/>
+                <w:szCs w:val="24"/>
+              </w:rPr>
+            </w:pPr>
+          </w:p>
+          <w:p>
+            <w:pPr>
+              <w:ind w:left="1440"/>
+              <w:rPr>
+                <w:b/>
+                <w:sz w:val="24"/>
+                <w:szCs w:val="24"/>
+              </w:rPr>
+            </w:pPr>
+          </w:p>
+          <w:p>
+            <w:pPr>
+              <w:pStyle w:val="ListParagraph"/>
+              <w:ind w:left="1800"/>
+              <w:rPr>
+                <w:b/>
+                <w:sz w:val="24"/>
+                <w:szCs w:val="24"/>
+              </w:rPr>
+            </w:pPr>
+          </w:p>
+          <w:p>
+            <w:pPr>
+              <w:pStyle w:val="ListParagraph"/>
+              <w:ind w:left="426"/>
+              <w:rPr>
+                <w:b/>
+                <w:sz w:val="24"/>
+                <w:szCs w:val="24"/>
+              </w:rPr>
+            </w:pPr>
+            <w:r>
+              <w:rPr>
+                <w:b/>
+                <w:noProof/>
+                <w:sz w:val="24"/>
+                <w:szCs w:val="24"/>
+                <w:lang w:val="en-IN" w:eastAsia="en-IN"/>
+              </w:rPr>
+              <w:drawing>
+                <wp:inline distT="0" distB="0" distL="0" distR="0">
+                  <wp:extent cx="5419725" cy="5086350"/>
+                  <wp:effectExtent l="19050" t="0" r="9525" b="0"/>
+                  <wp:docPr id="2" name="Picture 2" descr="C:\Users\Pawan\Desktop\1.jpg"/>
+                  <wp:cNvGraphicFramePr>
+                    <a:graphicFrameLocks xmlns:a="http://schemas.openxmlformats.org/drawingml/2006/main" noChangeAspect="1"/>
+                  </wp:cNvGraphicFramePr>
+                  <a:graphic xmlns:a="http://schemas.openxmlformats.org/drawingml/2006/main">
+                    <a:graphicData uri="http://schemas.openxmlformats.org/drawingml/2006/picture">
+                      <pic:pic xmlns:pic="http://schemas.openxmlformats.org/drawingml/2006/picture">
+                        <pic:nvPicPr>
+                          <pic:cNvPr id="0" name="Picture 2" descr="C:\Users\Pawan\Desktop\1.jpg"/>
+                          <pic:cNvPicPr>
+                            <a:picLocks noChangeAspect="1" noChangeArrowheads="1"/>
+                          </pic:cNvPicPr>
+                        </pic:nvPicPr>
+                        <pic:blipFill>
+                          <a:blip r:embed="rId8"/>
+                          <a:srcRect/>
+                          <a:stretch>
+                            <a:fillRect/>
+                          </a:stretch>
+                        </pic:blipFill>
+                        <pic:spPr bwMode="auto">
+                          <a:xfrm>
+                            <a:off x="0" y="0"/>
+                            <a:ext cx="5419725" cy="5086350"/>
+                          </a:xfrm>
+                          <a:prstGeom prst="rect">
+                            <a:avLst/>
+                          </a:prstGeom>
+                          <a:noFill/>
+                          <a:ln w="9525">
+                            <a:noFill/>
+                            <a:miter lim="800000"/>
+                            <a:headEnd/>
+                            <a:tailEnd/>
+                          </a:ln>
+                        </pic:spPr>
+                      </pic:pic>
+                    </a:graphicData>
+                  </a:graphic>
+                </wp:inline>
+              </w:drawing>
+            </w:r>
+          </w:p>
+          <w:p>
+            <w:pPr>
+              <w:pStyle w:val="ListParagraph"/>
+              <w:ind w:left="426"/>
+              <w:rPr>
+                <w:b/>
+                <w:sz w:val="24"/>
+                <w:szCs w:val="24"/>
+              </w:rPr>
+            </w:pPr>
+          </w:p>
+          <w:p>
+            <w:pPr>
+              <w:pStyle w:val="ListParagraph"/>
+              <w:ind w:left="426"/>
+              <w:rPr>
+                <w:b/>
+                <w:sz w:val="24"/>
+                <w:szCs w:val="24"/>
+              </w:rPr>
+            </w:pPr>
+            <w:r>
+              <w:rPr>
+                <w:b/>
+                <w:noProof/>
+                <w:sz w:val="24"/>
+                <w:szCs w:val="24"/>
+                <w:lang w:val="en-IN" w:eastAsia="en-IN"/>
+              </w:rPr>
+              <w:drawing>
+                <wp:inline distT="0" distB="0" distL="0" distR="0">
+                  <wp:extent cx="5695950" cy="2562225"/>
+                  <wp:effectExtent l="19050" t="0" r="0" b="0"/>
+                  <wp:docPr id="3" name="Picture 3" descr="C:\Users\Pawan\Desktop\2_1.jpg"/>
+                  <wp:cNvGraphicFramePr>
+                    <a:graphicFrameLocks xmlns:a="http://schemas.openxmlformats.org/drawingml/2006/main" noChangeAspect="1"/>
+                  </wp:cNvGraphicFramePr>
+                  <a:graphic xmlns:a="http://schemas.openxmlformats.org/drawingml/2006/main">
+                    <a:graphicData uri="http://schemas.openxmlformats.org/drawingml/2006/picture">
+                      <pic:pic xmlns:pic="http://schemas.openxmlformats.org/drawingml/2006/picture">
+                        <pic:nvPicPr>
+                          <pic:cNvPr id="0" name="Picture 3" descr="C:\Users\Pawan\Desktop\2_1.jpg"/>
+                          <pic:cNvPicPr>
+                            <a:picLocks noChangeAspect="1" noChangeArrowheads="1"/>
+                          </pic:cNvPicPr>
+                        </pic:nvPicPr>
+                        <pic:blipFill>
+                          <a:blip r:embed="rId9"/>
+                          <a:srcRect/>
+                          <a:stretch>
+                            <a:fillRect/>
+                          </a:stretch>
+                        </pic:blipFill>
+                        <pic:spPr bwMode="auto">
+                          <a:xfrm>
+                            <a:off x="0" y="0"/>
+                            <a:ext cx="5695950" cy="2562225"/>
+                          </a:xfrm>
+                          <a:prstGeom prst="rect">
+                            <a:avLst/>
+                          </a:prstGeom>
+                          <a:noFill/>
+                          <a:ln w="9525">
+                            <a:noFill/>
+                            <a:miter lim="800000"/>
+                            <a:headEnd/>
+                            <a:tailEnd/>
+                          </a:ln>
+                        </pic:spPr>
+                      </pic:pic>
+                    </a:graphicData>
+                  </a:graphic>
+                </wp:inline>
+              </w:drawing>
             </w:r>
           </w:p>
         </w:tc>
@@ -2033,7 +2270,7 @@
                           </pic:cNvPicPr>
                         </pic:nvPicPr>
                         <pic:blipFill>
-                          <a:blip r:embed="rId8"/>
+                          <a:blip r:embed="rId10"/>
                           <a:srcRect/>
                           <a:stretch>
                             <a:fillRect/>
@@ -2115,7 +2352,7 @@
                           </pic:cNvPicPr>
                         </pic:nvPicPr>
                         <pic:blipFill>
-                          <a:blip r:embed="rId9"/>
+                          <a:blip r:embed="rId11"/>
                           <a:srcRect/>
                           <a:stretch>
                             <a:fillRect/>
@@ -2636,6 +2873,79 @@
           </w:p>
           <w:p>
             <w:pPr>
+              <w:rPr>
+                <w:b/>
+                <w:sz w:val="24"/>
+                <w:szCs w:val="24"/>
+              </w:rPr>
+            </w:pPr>
+          </w:p>
+          <w:p>
+            <w:pPr>
+              <w:rPr>
+                <w:b/>
+                <w:sz w:val="24"/>
+                <w:szCs w:val="24"/>
+              </w:rPr>
+            </w:pPr>
+            <w:r>
+              <w:rPr>
+                <w:b/>
+                <w:noProof/>
+                <w:sz w:val="24"/>
+                <w:szCs w:val="24"/>
+                <w:lang w:val="en-IN" w:eastAsia="en-IN"/>
+              </w:rPr>
+              <w:lastRenderedPageBreak/>
+              <w:drawing>
+                <wp:inline distT="0" distB="0" distL="0" distR="0">
+                  <wp:extent cx="5572125" cy="7515225"/>
+                  <wp:effectExtent l="19050" t="0" r="9525" b="0"/>
+                  <wp:docPr id="4" name="Picture 4" descr="C:\Users\Pawan\Desktop\3.jpg"/>
+                  <wp:cNvGraphicFramePr>
+                    <a:graphicFrameLocks xmlns:a="http://schemas.openxmlformats.org/drawingml/2006/main" noChangeAspect="1"/>
+                  </wp:cNvGraphicFramePr>
+                  <a:graphic xmlns:a="http://schemas.openxmlformats.org/drawingml/2006/main">
+                    <a:graphicData uri="http://schemas.openxmlformats.org/drawingml/2006/picture">
+                      <pic:pic xmlns:pic="http://schemas.openxmlformats.org/drawingml/2006/picture">
+                        <pic:nvPicPr>
+                          <pic:cNvPr id="0" name="Picture 4" descr="C:\Users\Pawan\Desktop\3.jpg"/>
+                          <pic:cNvPicPr>
+                            <a:picLocks noChangeAspect="1" noChangeArrowheads="1"/>
+                          </pic:cNvPicPr>
+                        </pic:nvPicPr>
+                        <pic:blipFill>
+                          <a:blip r:embed="rId12"/>
+                          <a:srcRect/>
+                          <a:stretch>
+                            <a:fillRect/>
+                          </a:stretch>
+                        </pic:blipFill>
+                        <pic:spPr bwMode="auto">
+                          <a:xfrm>
+                            <a:off x="0" y="0"/>
+                            <a:ext cx="5572125" cy="7515225"/>
+                          </a:xfrm>
+                          <a:prstGeom prst="rect">
+                            <a:avLst/>
+                          </a:prstGeom>
+                          <a:noFill/>
+                          <a:ln w="9525">
+                            <a:noFill/>
+                            <a:miter lim="800000"/>
+                            <a:headEnd/>
+                            <a:tailEnd/>
+                          </a:ln>
+                        </pic:spPr>
+                      </pic:pic>
+                    </a:graphicData>
+                  </a:graphic>
+                </wp:inline>
+              </w:drawing>
+            </w:r>
+          </w:p>
+          <w:p>
+            <w:pPr>
               <w:tabs>
                 <w:tab w:val="left" w:pos="1080"/>
               </w:tabs>
@@ -2653,15 +2963,6 @@
               </w:rPr>
               <w:tab/>
             </w:r>
-          </w:p>
-          <w:p>
-            <w:pPr>
-              <w:rPr>
-                <w:b/>
-                <w:sz w:val="24"/>
-                <w:szCs w:val="24"/>
-              </w:rPr>
-            </w:pPr>
           </w:p>
           <w:p>
             <w:pPr>
@@ -6229,7 +6530,7 @@
   <a:extraClrSchemeLst/>
   <a:extLst>
     <a:ext uri="{05A4C25C-085E-4340-85A3-A5531E510DB2}">
-      <thm15:themeFamily xmlns="" xmlns:thm15="http://schemas.microsoft.com/office/thememl/2012/main" name="Office Theme" id="{62F939B6-93AF-4DB8-9C6B-D6C7DFDC589F}" vid="{4A3C46E8-61CC-4603-A589-7422A47A8E4A}"/>
+      <thm15:themeFamily xmlns:thm15="http://schemas.microsoft.com/office/thememl/2012/main" xmlns="" name="Office Theme" id="{62F939B6-93AF-4DB8-9C6B-D6C7DFDC589F}" vid="{4A3C46E8-61CC-4603-A589-7422A47A8E4A}"/>
     </a:ext>
   </a:extLst>
 </a:theme>

</xml_diff>